<commit_message>
switch to events & get price from contract
</commit_message>
<xml_diff>
--- a/ALLCOIN Application Form of New coins Listing.docx
+++ b/ALLCOIN Application Form of New coins Listing.docx
@@ -1,6 +1,6 @@
 
 <file path=word/document.xml><?xml version="1.0" encoding="utf-8"?>
-<w:document xmlns:wpc="http://schemas.microsoft.com/office/word/2010/wordprocessingCanvas" xmlns:mc="http://schemas.openxmlformats.org/markup-compatibility/2006" xmlns:o="urn:schemas-microsoft-com:office:office" xmlns:r="http://schemas.openxmlformats.org/officeDocument/2006/relationships" xmlns:m="http://schemas.openxmlformats.org/officeDocument/2006/math" xmlns:v="urn:schemas-microsoft-com:vml" xmlns:wp14="http://schemas.microsoft.com/office/word/2010/wordprocessingDrawing" xmlns:wp="http://schemas.openxmlformats.org/drawingml/2006/wordprocessingDrawing" xmlns:w10="urn:schemas-microsoft-com:office:word" xmlns:w="http://schemas.openxmlformats.org/wordprocessingml/2006/main" xmlns:w14="http://schemas.microsoft.com/office/word/2010/wordml" xmlns:wpg="http://schemas.microsoft.com/office/word/2010/wordprocessingGroup" xmlns:wpi="http://schemas.microsoft.com/office/word/2010/wordprocessingInk" xmlns:wne="http://schemas.microsoft.com/office/word/2006/wordml" xmlns:wps="http://schemas.microsoft.com/office/word/2010/wordprocessingShape" mc:Ignorable="w14 wp14">
+<w:document xmlns:wpc="http://schemas.microsoft.com/office/word/2010/wordprocessingCanvas" xmlns:mo="http://schemas.microsoft.com/office/mac/office/2008/main" xmlns:mc="http://schemas.openxmlformats.org/markup-compatibility/2006" xmlns:mv="urn:schemas-microsoft-com:mac:vml" xmlns:o="urn:schemas-microsoft-com:office:office" xmlns:r="http://schemas.openxmlformats.org/officeDocument/2006/relationships" xmlns:m="http://schemas.openxmlformats.org/officeDocument/2006/math" xmlns:v="urn:schemas-microsoft-com:vml" xmlns:wp14="http://schemas.microsoft.com/office/word/2010/wordprocessingDrawing" xmlns:wp="http://schemas.openxmlformats.org/drawingml/2006/wordprocessingDrawing" xmlns:w10="urn:schemas-microsoft-com:office:word" xmlns:w="http://schemas.openxmlformats.org/wordprocessingml/2006/main" xmlns:w14="http://schemas.microsoft.com/office/word/2010/wordml" xmlns:w15="http://schemas.microsoft.com/office/word/2012/wordml" xmlns:wpg="http://schemas.microsoft.com/office/word/2010/wordprocessingGroup" xmlns:wpi="http://schemas.microsoft.com/office/word/2010/wordprocessingInk" xmlns:wne="http://schemas.microsoft.com/office/word/2006/wordml" xmlns:wps="http://schemas.microsoft.com/office/word/2010/wordprocessingShape" mc:Ignorable="w14 w15 wp14">
   <w:body>
     <w:p>
       <w:pPr>
@@ -33,7 +33,29 @@
           <w:szCs w:val="36"/>
           <w:u w:color="FF9200"/>
         </w:rPr>
-        <w:t>COIN Application Form of New coins Listing</w:t>
+        <w:t xml:space="preserve">COIN Application Form of New </w:t>
+      </w:r>
+      <w:proofErr w:type="gramStart"/>
+      <w:r>
+        <w:rPr>
+          <w:rFonts w:ascii="Times New Roman" w:eastAsia="SimSun" w:hAnsi="Times New Roman" w:cs="Times New Roman"/>
+          <w:color w:val="5B9BD5" w:themeColor="accent1"/>
+          <w:sz w:val="36"/>
+          <w:szCs w:val="36"/>
+          <w:u w:color="FF9200"/>
+        </w:rPr>
+        <w:t>coins</w:t>
+      </w:r>
+      <w:proofErr w:type="gramEnd"/>
+      <w:r>
+        <w:rPr>
+          <w:rFonts w:ascii="Times New Roman" w:eastAsia="SimSun" w:hAnsi="Times New Roman" w:cs="Times New Roman"/>
+          <w:color w:val="5B9BD5" w:themeColor="accent1"/>
+          <w:sz w:val="36"/>
+          <w:szCs w:val="36"/>
+          <w:u w:color="FF9200"/>
+        </w:rPr>
+        <w:t xml:space="preserve"> Listing</w:t>
       </w:r>
     </w:p>
     <w:p>
@@ -146,9 +168,17 @@
           <w:sz w:val="24"/>
           <w:szCs w:val="24"/>
         </w:rPr>
-        <w:t>r new coin listing requirements</w:t>
+        <w:t xml:space="preserve">r new coin listing </w:t>
       </w:r>
       <w:proofErr w:type="gramStart"/>
+      <w:r>
+        <w:rPr>
+          <w:rFonts w:ascii="Times New Roman" w:eastAsia="SimSun" w:hAnsi="Times New Roman" w:cs="Times New Roman"/>
+          <w:sz w:val="24"/>
+          <w:szCs w:val="24"/>
+        </w:rPr>
+        <w:t>requirements</w:t>
+      </w:r>
       <w:r>
         <w:rPr>
           <w:rFonts w:ascii="Times New Roman" w:eastAsia="SimSun" w:hAnsi="Times New Roman" w:cs="Times New Roman"/>
@@ -784,7 +814,7 @@
           <w:sz w:val="24"/>
           <w:szCs w:val="24"/>
         </w:rPr>
-        <w:t xml:space="preserve">t accept any illegal listing application. The final explanation </w:t>
+        <w:t xml:space="preserve">t accept any illegal listing application. The final explanation rights </w:t>
       </w:r>
       <w:proofErr w:type="gramStart"/>
       <w:r>
@@ -794,7 +824,7 @@
           <w:sz w:val="24"/>
           <w:szCs w:val="24"/>
         </w:rPr>
-        <w:t>rights belongs</w:t>
+        <w:t>belongs</w:t>
       </w:r>
       <w:proofErr w:type="gramEnd"/>
       <w:r>
@@ -2915,6 +2945,17 @@
                 <w:szCs w:val="24"/>
               </w:rPr>
             </w:pPr>
+            <w:hyperlink r:id="rId9" w:history="1">
+              <w:r>
+                <w:rPr>
+                  <w:rStyle w:val="Hyperlink"/>
+                  <w:rFonts w:ascii="Times New Roman" w:eastAsia="SimSun" w:hAnsi="Times New Roman" w:cs="Times New Roman"/>
+                  <w:sz w:val="24"/>
+                  <w:szCs w:val="24"/>
+                </w:rPr>
+                <w:t>Micha.roon@managination.com</w:t>
+              </w:r>
+            </w:hyperlink>
           </w:p>
         </w:tc>
       </w:tr>
@@ -3232,6 +3273,14 @@
                 <w:szCs w:val="24"/>
               </w:rPr>
             </w:pPr>
+            <w:r>
+              <w:rPr>
+                <w:rFonts w:ascii="Times New Roman" w:eastAsia="SimSun" w:hAnsi="Times New Roman" w:cs="Times New Roman"/>
+                <w:sz w:val="24"/>
+                <w:szCs w:val="24"/>
+              </w:rPr>
+              <w:t>Micha Roon</w:t>
+            </w:r>
           </w:p>
         </w:tc>
         <w:tc>
@@ -3474,8 +3523,6 @@
               </w:rPr>
               <w:t>Background/</w:t>
             </w:r>
-            <w:bookmarkStart w:id="0" w:name="_GoBack"/>
-            <w:bookmarkEnd w:id="0"/>
           </w:p>
           <w:p>
             <w:pPr>
@@ -3534,91 +3581,57 @@
                 <w:szCs w:val="24"/>
               </w:rPr>
             </w:pPr>
-          </w:p>
-          <w:p>
-            <w:pPr>
-              <w:pStyle w:val="2"/>
-              <w:pBdr>
-                <w:top w:val="none" w:sz="0" w:space="0" w:color="auto"/>
-                <w:left w:val="none" w:sz="0" w:space="0" w:color="auto"/>
-                <w:bottom w:val="none" w:sz="0" w:space="0" w:color="auto"/>
-                <w:right w:val="none" w:sz="0" w:space="0" w:color="auto"/>
-              </w:pBdr>
-              <w:rPr>
-                <w:rFonts w:ascii="Times New Roman" w:hAnsi="Times New Roman" w:cs="Times New Roman"/>
-                <w:color w:val="auto"/>
-                <w:sz w:val="24"/>
-                <w:szCs w:val="24"/>
-              </w:rPr>
-            </w:pPr>
-          </w:p>
-          <w:p>
-            <w:pPr>
-              <w:pStyle w:val="2"/>
-              <w:pBdr>
-                <w:top w:val="none" w:sz="0" w:space="0" w:color="auto"/>
-                <w:left w:val="none" w:sz="0" w:space="0" w:color="auto"/>
-                <w:bottom w:val="none" w:sz="0" w:space="0" w:color="auto"/>
-                <w:right w:val="none" w:sz="0" w:space="0" w:color="auto"/>
-              </w:pBdr>
-              <w:rPr>
-                <w:rFonts w:ascii="Times New Roman" w:hAnsi="Times New Roman" w:cs="Times New Roman"/>
-                <w:color w:val="auto"/>
-                <w:sz w:val="24"/>
-                <w:szCs w:val="24"/>
-              </w:rPr>
-            </w:pPr>
-          </w:p>
-          <w:p>
-            <w:pPr>
-              <w:pStyle w:val="2"/>
-              <w:pBdr>
-                <w:top w:val="none" w:sz="0" w:space="0" w:color="auto"/>
-                <w:left w:val="none" w:sz="0" w:space="0" w:color="auto"/>
-                <w:bottom w:val="none" w:sz="0" w:space="0" w:color="auto"/>
-                <w:right w:val="none" w:sz="0" w:space="0" w:color="auto"/>
-              </w:pBdr>
-              <w:rPr>
-                <w:rFonts w:ascii="Times New Roman" w:hAnsi="Times New Roman" w:cs="Times New Roman"/>
-                <w:color w:val="auto"/>
-                <w:sz w:val="24"/>
-                <w:szCs w:val="24"/>
-              </w:rPr>
-            </w:pPr>
-          </w:p>
-          <w:p>
-            <w:pPr>
-              <w:pStyle w:val="2"/>
-              <w:pBdr>
-                <w:top w:val="none" w:sz="0" w:space="0" w:color="auto"/>
-                <w:left w:val="none" w:sz="0" w:space="0" w:color="auto"/>
-                <w:bottom w:val="none" w:sz="0" w:space="0" w:color="auto"/>
-                <w:right w:val="none" w:sz="0" w:space="0" w:color="auto"/>
-              </w:pBdr>
-              <w:rPr>
-                <w:rFonts w:ascii="Times New Roman" w:hAnsi="Times New Roman" w:cs="Times New Roman"/>
-                <w:color w:val="auto"/>
-                <w:sz w:val="24"/>
-                <w:szCs w:val="24"/>
-              </w:rPr>
-            </w:pPr>
-          </w:p>
-          <w:p>
-            <w:pPr>
-              <w:pStyle w:val="2"/>
-              <w:pBdr>
-                <w:top w:val="none" w:sz="0" w:space="0" w:color="auto"/>
-                <w:left w:val="none" w:sz="0" w:space="0" w:color="auto"/>
-                <w:bottom w:val="none" w:sz="0" w:space="0" w:color="auto"/>
-                <w:right w:val="none" w:sz="0" w:space="0" w:color="auto"/>
-              </w:pBdr>
-              <w:rPr>
-                <w:rFonts w:ascii="Times New Roman" w:hAnsi="Times New Roman" w:cs="Times New Roman"/>
-                <w:color w:val="auto"/>
-                <w:sz w:val="24"/>
-                <w:szCs w:val="24"/>
-              </w:rPr>
-            </w:pPr>
+            <w:r>
+              <w:rPr>
+                <w:rFonts w:ascii="Times New Roman" w:hAnsi="Times New Roman" w:cs="Times New Roman"/>
+                <w:color w:val="auto"/>
+                <w:sz w:val="24"/>
+                <w:szCs w:val="24"/>
+              </w:rPr>
+              <w:t xml:space="preserve">Micha is a senior developer with 25 years IT experience. He has created solutions for the financial sector for 20 years and creates </w:t>
+            </w:r>
+            <w:proofErr w:type="spellStart"/>
+            <w:r>
+              <w:rPr>
+                <w:rFonts w:ascii="Times New Roman" w:hAnsi="Times New Roman" w:cs="Times New Roman"/>
+                <w:color w:val="auto"/>
+                <w:sz w:val="24"/>
+                <w:szCs w:val="24"/>
+              </w:rPr>
+              <w:t>blockchain</w:t>
+            </w:r>
+            <w:proofErr w:type="spellEnd"/>
+            <w:r>
+              <w:rPr>
+                <w:rFonts w:ascii="Times New Roman" w:hAnsi="Times New Roman" w:cs="Times New Roman"/>
+                <w:color w:val="auto"/>
+                <w:sz w:val="24"/>
+                <w:szCs w:val="24"/>
+              </w:rPr>
+              <w:t xml:space="preserve"> programs based on </w:t>
+            </w:r>
+            <w:proofErr w:type="spellStart"/>
+            <w:r>
+              <w:rPr>
+                <w:rFonts w:ascii="Times New Roman" w:hAnsi="Times New Roman" w:cs="Times New Roman"/>
+                <w:color w:val="auto"/>
+                <w:sz w:val="24"/>
+                <w:szCs w:val="24"/>
+              </w:rPr>
+              <w:t>Ethereum</w:t>
+            </w:r>
+            <w:proofErr w:type="spellEnd"/>
+            <w:r>
+              <w:rPr>
+                <w:rFonts w:ascii="Times New Roman" w:hAnsi="Times New Roman" w:cs="Times New Roman"/>
+                <w:color w:val="auto"/>
+                <w:sz w:val="24"/>
+                <w:szCs w:val="24"/>
+              </w:rPr>
+              <w:t xml:space="preserve"> since 2015.</w:t>
+            </w:r>
+            <w:bookmarkStart w:id="0" w:name="_GoBack"/>
+            <w:bookmarkEnd w:id="0"/>
           </w:p>
           <w:p>
             <w:pPr>
@@ -5565,7 +5578,7 @@
 </file>
 
 <file path=word/endnotes.xml><?xml version="1.0" encoding="utf-8"?>
-<w:endnotes xmlns:wpc="http://schemas.microsoft.com/office/word/2010/wordprocessingCanvas" xmlns:mc="http://schemas.openxmlformats.org/markup-compatibility/2006" xmlns:o="urn:schemas-microsoft-com:office:office" xmlns:r="http://schemas.openxmlformats.org/officeDocument/2006/relationships" xmlns:m="http://schemas.openxmlformats.org/officeDocument/2006/math" xmlns:v="urn:schemas-microsoft-com:vml" xmlns:wp14="http://schemas.microsoft.com/office/word/2010/wordprocessingDrawing" xmlns:wp="http://schemas.openxmlformats.org/drawingml/2006/wordprocessingDrawing" xmlns:w10="urn:schemas-microsoft-com:office:word" xmlns:w="http://schemas.openxmlformats.org/wordprocessingml/2006/main" xmlns:w14="http://schemas.microsoft.com/office/word/2010/wordml" xmlns:wpg="http://schemas.microsoft.com/office/word/2010/wordprocessingGroup" xmlns:wpi="http://schemas.microsoft.com/office/word/2010/wordprocessingInk" xmlns:wne="http://schemas.microsoft.com/office/word/2006/wordml" xmlns:wps="http://schemas.microsoft.com/office/word/2010/wordprocessingShape" mc:Ignorable="w14 wp14">
+<w:endnotes xmlns:wpc="http://schemas.microsoft.com/office/word/2010/wordprocessingCanvas" xmlns:mo="http://schemas.microsoft.com/office/mac/office/2008/main" xmlns:mc="http://schemas.openxmlformats.org/markup-compatibility/2006" xmlns:mv="urn:schemas-microsoft-com:mac:vml" xmlns:o="urn:schemas-microsoft-com:office:office" xmlns:r="http://schemas.openxmlformats.org/officeDocument/2006/relationships" xmlns:m="http://schemas.openxmlformats.org/officeDocument/2006/math" xmlns:v="urn:schemas-microsoft-com:vml" xmlns:wp14="http://schemas.microsoft.com/office/word/2010/wordprocessingDrawing" xmlns:wp="http://schemas.openxmlformats.org/drawingml/2006/wordprocessingDrawing" xmlns:w10="urn:schemas-microsoft-com:office:word" xmlns:w="http://schemas.openxmlformats.org/wordprocessingml/2006/main" xmlns:w14="http://schemas.microsoft.com/office/word/2010/wordml" xmlns:w15="http://schemas.microsoft.com/office/word/2012/wordml" xmlns:wpg="http://schemas.microsoft.com/office/word/2010/wordprocessingGroup" xmlns:wpi="http://schemas.microsoft.com/office/word/2010/wordprocessingInk" xmlns:wne="http://schemas.microsoft.com/office/word/2006/wordml" xmlns:wps="http://schemas.microsoft.com/office/word/2010/wordprocessingShape" mc:Ignorable="w14 w15 wp14">
   <w:endnote w:type="separator" w:id="-1">
     <w:p>
       <w:r>
@@ -5584,7 +5597,7 @@
 </file>
 
 <file path=word/footer1.xml><?xml version="1.0" encoding="utf-8"?>
-<w:ftr xmlns:wpc="http://schemas.microsoft.com/office/word/2010/wordprocessingCanvas" xmlns:mc="http://schemas.openxmlformats.org/markup-compatibility/2006" xmlns:o="urn:schemas-microsoft-com:office:office" xmlns:r="http://schemas.openxmlformats.org/officeDocument/2006/relationships" xmlns:m="http://schemas.openxmlformats.org/officeDocument/2006/math" xmlns:v="urn:schemas-microsoft-com:vml" xmlns:wp14="http://schemas.microsoft.com/office/word/2010/wordprocessingDrawing" xmlns:wp="http://schemas.openxmlformats.org/drawingml/2006/wordprocessingDrawing" xmlns:w10="urn:schemas-microsoft-com:office:word" xmlns:w="http://schemas.openxmlformats.org/wordprocessingml/2006/main" xmlns:w14="http://schemas.microsoft.com/office/word/2010/wordml" xmlns:wpg="http://schemas.microsoft.com/office/word/2010/wordprocessingGroup" xmlns:wpi="http://schemas.microsoft.com/office/word/2010/wordprocessingInk" xmlns:wne="http://schemas.microsoft.com/office/word/2006/wordml" xmlns:wps="http://schemas.microsoft.com/office/word/2010/wordprocessingShape" mc:Ignorable="w14 wp14">
+<w:ftr xmlns:wpc="http://schemas.microsoft.com/office/word/2010/wordprocessingCanvas" xmlns:mo="http://schemas.microsoft.com/office/mac/office/2008/main" xmlns:mc="http://schemas.openxmlformats.org/markup-compatibility/2006" xmlns:mv="urn:schemas-microsoft-com:mac:vml" xmlns:o="urn:schemas-microsoft-com:office:office" xmlns:r="http://schemas.openxmlformats.org/officeDocument/2006/relationships" xmlns:m="http://schemas.openxmlformats.org/officeDocument/2006/math" xmlns:v="urn:schemas-microsoft-com:vml" xmlns:wp14="http://schemas.microsoft.com/office/word/2010/wordprocessingDrawing" xmlns:wp="http://schemas.openxmlformats.org/drawingml/2006/wordprocessingDrawing" xmlns:w10="urn:schemas-microsoft-com:office:word" xmlns:w="http://schemas.openxmlformats.org/wordprocessingml/2006/main" xmlns:w14="http://schemas.microsoft.com/office/word/2010/wordml" xmlns:w15="http://schemas.microsoft.com/office/word/2012/wordml" xmlns:wpg="http://schemas.microsoft.com/office/word/2010/wordprocessingGroup" xmlns:wpi="http://schemas.microsoft.com/office/word/2010/wordprocessingInk" xmlns:wne="http://schemas.microsoft.com/office/word/2006/wordml" xmlns:wps="http://schemas.microsoft.com/office/word/2010/wordprocessingShape" mc:Ignorable="w14 w15 wp14">
   <w:tbl>
     <w:tblPr>
       <w:tblW w:w="8312" w:type="dxa"/>
@@ -5777,7 +5790,7 @@
 </file>
 
 <file path=word/footnotes.xml><?xml version="1.0" encoding="utf-8"?>
-<w:footnotes xmlns:wpc="http://schemas.microsoft.com/office/word/2010/wordprocessingCanvas" xmlns:mc="http://schemas.openxmlformats.org/markup-compatibility/2006" xmlns:o="urn:schemas-microsoft-com:office:office" xmlns:r="http://schemas.openxmlformats.org/officeDocument/2006/relationships" xmlns:m="http://schemas.openxmlformats.org/officeDocument/2006/math" xmlns:v="urn:schemas-microsoft-com:vml" xmlns:wp14="http://schemas.microsoft.com/office/word/2010/wordprocessingDrawing" xmlns:wp="http://schemas.openxmlformats.org/drawingml/2006/wordprocessingDrawing" xmlns:w10="urn:schemas-microsoft-com:office:word" xmlns:w="http://schemas.openxmlformats.org/wordprocessingml/2006/main" xmlns:w14="http://schemas.microsoft.com/office/word/2010/wordml" xmlns:wpg="http://schemas.microsoft.com/office/word/2010/wordprocessingGroup" xmlns:wpi="http://schemas.microsoft.com/office/word/2010/wordprocessingInk" xmlns:wne="http://schemas.microsoft.com/office/word/2006/wordml" xmlns:wps="http://schemas.microsoft.com/office/word/2010/wordprocessingShape" mc:Ignorable="w14 wp14">
+<w:footnotes xmlns:wpc="http://schemas.microsoft.com/office/word/2010/wordprocessingCanvas" xmlns:mo="http://schemas.microsoft.com/office/mac/office/2008/main" xmlns:mc="http://schemas.openxmlformats.org/markup-compatibility/2006" xmlns:mv="urn:schemas-microsoft-com:mac:vml" xmlns:o="urn:schemas-microsoft-com:office:office" xmlns:r="http://schemas.openxmlformats.org/officeDocument/2006/relationships" xmlns:m="http://schemas.openxmlformats.org/officeDocument/2006/math" xmlns:v="urn:schemas-microsoft-com:vml" xmlns:wp14="http://schemas.microsoft.com/office/word/2010/wordprocessingDrawing" xmlns:wp="http://schemas.openxmlformats.org/drawingml/2006/wordprocessingDrawing" xmlns:w10="urn:schemas-microsoft-com:office:word" xmlns:w="http://schemas.openxmlformats.org/wordprocessingml/2006/main" xmlns:w14="http://schemas.microsoft.com/office/word/2010/wordml" xmlns:w15="http://schemas.microsoft.com/office/word/2012/wordml" xmlns:wpg="http://schemas.microsoft.com/office/word/2010/wordprocessingGroup" xmlns:wpi="http://schemas.microsoft.com/office/word/2010/wordprocessingInk" xmlns:wne="http://schemas.microsoft.com/office/word/2006/wordml" xmlns:wps="http://schemas.microsoft.com/office/word/2010/wordprocessingShape" mc:Ignorable="w14 w15 wp14">
   <w:footnote w:type="separator" w:id="-1">
     <w:p>
       <w:r>
@@ -5796,7 +5809,7 @@
 </file>
 
 <file path=word/header1.xml><?xml version="1.0" encoding="utf-8"?>
-<w:hdr xmlns:wpc="http://schemas.microsoft.com/office/word/2010/wordprocessingCanvas" xmlns:mc="http://schemas.openxmlformats.org/markup-compatibility/2006" xmlns:o="urn:schemas-microsoft-com:office:office" xmlns:r="http://schemas.openxmlformats.org/officeDocument/2006/relationships" xmlns:m="http://schemas.openxmlformats.org/officeDocument/2006/math" xmlns:v="urn:schemas-microsoft-com:vml" xmlns:wp14="http://schemas.microsoft.com/office/word/2010/wordprocessingDrawing" xmlns:wp="http://schemas.openxmlformats.org/drawingml/2006/wordprocessingDrawing" xmlns:w10="urn:schemas-microsoft-com:office:word" xmlns:w="http://schemas.openxmlformats.org/wordprocessingml/2006/main" xmlns:w14="http://schemas.microsoft.com/office/word/2010/wordml" xmlns:wpg="http://schemas.microsoft.com/office/word/2010/wordprocessingGroup" xmlns:wpi="http://schemas.microsoft.com/office/word/2010/wordprocessingInk" xmlns:wne="http://schemas.microsoft.com/office/word/2006/wordml" xmlns:wps="http://schemas.microsoft.com/office/word/2010/wordprocessingShape" mc:Ignorable="w14 wp14">
+<w:hdr xmlns:wpc="http://schemas.microsoft.com/office/word/2010/wordprocessingCanvas" xmlns:mo="http://schemas.microsoft.com/office/mac/office/2008/main" xmlns:mc="http://schemas.openxmlformats.org/markup-compatibility/2006" xmlns:mv="urn:schemas-microsoft-com:mac:vml" xmlns:o="urn:schemas-microsoft-com:office:office" xmlns:r="http://schemas.openxmlformats.org/officeDocument/2006/relationships" xmlns:m="http://schemas.openxmlformats.org/officeDocument/2006/math" xmlns:v="urn:schemas-microsoft-com:vml" xmlns:wp14="http://schemas.microsoft.com/office/word/2010/wordprocessingDrawing" xmlns:wp="http://schemas.openxmlformats.org/drawingml/2006/wordprocessingDrawing" xmlns:w10="urn:schemas-microsoft-com:office:word" xmlns:w="http://schemas.openxmlformats.org/wordprocessingml/2006/main" xmlns:w14="http://schemas.microsoft.com/office/word/2010/wordml" xmlns:w15="http://schemas.microsoft.com/office/word/2012/wordml" xmlns:wpg="http://schemas.microsoft.com/office/word/2010/wordprocessingGroup" xmlns:wpi="http://schemas.microsoft.com/office/word/2010/wordprocessingInk" xmlns:wne="http://schemas.microsoft.com/office/word/2006/wordml" xmlns:wps="http://schemas.microsoft.com/office/word/2010/wordprocessingShape" mc:Ignorable="w14 w15 wp14">
   <w:p>
     <w:pPr>
       <w:pStyle w:val="Header"/>
@@ -5804,10 +5817,10 @@
     <w:r>
       <w:rPr>
         <w:noProof/>
-        <w:lang w:eastAsia="en-US"/>
+        <w:lang w:val="en-GB" w:eastAsia="en-GB"/>
       </w:rPr>
       <w:drawing>
-        <wp:anchor distT="0" distB="0" distL="114300" distR="114300" simplePos="0" relativeHeight="251659264" behindDoc="1" locked="0" layoutInCell="0" allowOverlap="1" wp14:anchorId="76DBB889" wp14:editId="66436105">
+        <wp:anchor distT="0" distB="0" distL="114300" distR="114300" simplePos="0" relativeHeight="251659264" behindDoc="1" locked="0" layoutInCell="0" allowOverlap="1" wp14:anchorId="54C42E79" wp14:editId="0537BFE3">
           <wp:simplePos x="0" y="0"/>
           <wp:positionH relativeFrom="margin">
             <wp:align>center</wp:align>
@@ -5863,7 +5876,7 @@
 </file>
 
 <file path=word/header2.xml><?xml version="1.0" encoding="utf-8"?>
-<w:hdr xmlns:wpc="http://schemas.microsoft.com/office/word/2010/wordprocessingCanvas" xmlns:mc="http://schemas.openxmlformats.org/markup-compatibility/2006" xmlns:o="urn:schemas-microsoft-com:office:office" xmlns:r="http://schemas.openxmlformats.org/officeDocument/2006/relationships" xmlns:m="http://schemas.openxmlformats.org/officeDocument/2006/math" xmlns:v="urn:schemas-microsoft-com:vml" xmlns:wp14="http://schemas.microsoft.com/office/word/2010/wordprocessingDrawing" xmlns:wp="http://schemas.openxmlformats.org/drawingml/2006/wordprocessingDrawing" xmlns:w10="urn:schemas-microsoft-com:office:word" xmlns:w="http://schemas.openxmlformats.org/wordprocessingml/2006/main" xmlns:w14="http://schemas.microsoft.com/office/word/2010/wordml" xmlns:wpg="http://schemas.microsoft.com/office/word/2010/wordprocessingGroup" xmlns:wpi="http://schemas.microsoft.com/office/word/2010/wordprocessingInk" xmlns:wne="http://schemas.microsoft.com/office/word/2006/wordml" xmlns:wps="http://schemas.microsoft.com/office/word/2010/wordprocessingShape" mc:Ignorable="w14 wp14">
+<w:hdr xmlns:wpc="http://schemas.microsoft.com/office/word/2010/wordprocessingCanvas" xmlns:mo="http://schemas.microsoft.com/office/mac/office/2008/main" xmlns:mc="http://schemas.openxmlformats.org/markup-compatibility/2006" xmlns:mv="urn:schemas-microsoft-com:mac:vml" xmlns:o="urn:schemas-microsoft-com:office:office" xmlns:r="http://schemas.openxmlformats.org/officeDocument/2006/relationships" xmlns:m="http://schemas.openxmlformats.org/officeDocument/2006/math" xmlns:v="urn:schemas-microsoft-com:vml" xmlns:wp14="http://schemas.microsoft.com/office/word/2010/wordprocessingDrawing" xmlns:wp="http://schemas.openxmlformats.org/drawingml/2006/wordprocessingDrawing" xmlns:w10="urn:schemas-microsoft-com:office:word" xmlns:w="http://schemas.openxmlformats.org/wordprocessingml/2006/main" xmlns:w14="http://schemas.microsoft.com/office/word/2010/wordml" xmlns:w15="http://schemas.microsoft.com/office/word/2012/wordml" xmlns:wpg="http://schemas.microsoft.com/office/word/2010/wordprocessingGroup" xmlns:wpi="http://schemas.microsoft.com/office/word/2010/wordprocessingInk" xmlns:wne="http://schemas.microsoft.com/office/word/2006/wordml" xmlns:wps="http://schemas.microsoft.com/office/word/2010/wordprocessingShape" mc:Ignorable="w14 w15 wp14">
   <w:sdt>
     <w:sdtPr>
       <w:id w:val="-134490797"/>
@@ -5878,10 +5891,10 @@
         <w:r>
           <w:rPr>
             <w:noProof/>
-            <w:lang w:eastAsia="en-US"/>
+            <w:lang w:val="en-GB" w:eastAsia="en-GB"/>
           </w:rPr>
           <w:drawing>
-            <wp:anchor distT="0" distB="0" distL="114300" distR="114300" simplePos="0" relativeHeight="251660288" behindDoc="1" locked="0" layoutInCell="0" allowOverlap="1" wp14:anchorId="41EDE365" wp14:editId="5E3966B7">
+            <wp:anchor distT="0" distB="0" distL="114300" distR="114300" simplePos="0" relativeHeight="251660288" behindDoc="1" locked="0" layoutInCell="0" allowOverlap="1" wp14:anchorId="46C91878" wp14:editId="2BBC857E">
               <wp:simplePos x="0" y="0"/>
               <wp:positionH relativeFrom="margin">
                 <wp:align>center</wp:align>
@@ -5943,10 +5956,10 @@
     <w:r>
       <w:rPr>
         <w:noProof/>
-        <w:lang w:eastAsia="en-US"/>
+        <w:lang w:val="en-GB" w:eastAsia="en-GB"/>
       </w:rPr>
       <w:drawing>
-        <wp:inline distT="0" distB="0" distL="0" distR="0" wp14:anchorId="5B267031" wp14:editId="6CAAEF59">
+        <wp:inline distT="0" distB="0" distL="0" distR="0" wp14:anchorId="7A59FAB4" wp14:editId="68F3B39D">
           <wp:extent cx="884555" cy="155575"/>
           <wp:effectExtent l="0" t="0" r="10795" b="15875"/>
           <wp:docPr id="3" name="图片 3" descr="C:\Users\59274\AppData\Local\Microsoft\Windows\INetCacheContent.Word\allcoin_logo白底.jpg"/>
@@ -6007,7 +6020,7 @@
 </file>
 
 <file path=word/header3.xml><?xml version="1.0" encoding="utf-8"?>
-<w:hdr xmlns:wpc="http://schemas.microsoft.com/office/word/2010/wordprocessingCanvas" xmlns:mc="http://schemas.openxmlformats.org/markup-compatibility/2006" xmlns:o="urn:schemas-microsoft-com:office:office" xmlns:r="http://schemas.openxmlformats.org/officeDocument/2006/relationships" xmlns:m="http://schemas.openxmlformats.org/officeDocument/2006/math" xmlns:v="urn:schemas-microsoft-com:vml" xmlns:wp14="http://schemas.microsoft.com/office/word/2010/wordprocessingDrawing" xmlns:wp="http://schemas.openxmlformats.org/drawingml/2006/wordprocessingDrawing" xmlns:w10="urn:schemas-microsoft-com:office:word" xmlns:w="http://schemas.openxmlformats.org/wordprocessingml/2006/main" xmlns:w14="http://schemas.microsoft.com/office/word/2010/wordml" xmlns:wpg="http://schemas.microsoft.com/office/word/2010/wordprocessingGroup" xmlns:wpi="http://schemas.microsoft.com/office/word/2010/wordprocessingInk" xmlns:wne="http://schemas.microsoft.com/office/word/2006/wordml" xmlns:wps="http://schemas.microsoft.com/office/word/2010/wordprocessingShape" mc:Ignorable="w14 wp14">
+<w:hdr xmlns:wpc="http://schemas.microsoft.com/office/word/2010/wordprocessingCanvas" xmlns:mo="http://schemas.microsoft.com/office/mac/office/2008/main" xmlns:mc="http://schemas.openxmlformats.org/markup-compatibility/2006" xmlns:mv="urn:schemas-microsoft-com:mac:vml" xmlns:o="urn:schemas-microsoft-com:office:office" xmlns:r="http://schemas.openxmlformats.org/officeDocument/2006/relationships" xmlns:m="http://schemas.openxmlformats.org/officeDocument/2006/math" xmlns:v="urn:schemas-microsoft-com:vml" xmlns:wp14="http://schemas.microsoft.com/office/word/2010/wordprocessingDrawing" xmlns:wp="http://schemas.openxmlformats.org/drawingml/2006/wordprocessingDrawing" xmlns:w10="urn:schemas-microsoft-com:office:word" xmlns:w="http://schemas.openxmlformats.org/wordprocessingml/2006/main" xmlns:w14="http://schemas.microsoft.com/office/word/2010/wordml" xmlns:w15="http://schemas.microsoft.com/office/word/2012/wordml" xmlns:wpg="http://schemas.microsoft.com/office/word/2010/wordprocessingGroup" xmlns:wpi="http://schemas.microsoft.com/office/word/2010/wordprocessingInk" xmlns:wne="http://schemas.microsoft.com/office/word/2006/wordml" xmlns:wps="http://schemas.microsoft.com/office/word/2010/wordprocessingShape" mc:Ignorable="w14 w15 wp14">
   <w:p>
     <w:pPr>
       <w:pStyle w:val="Header"/>
@@ -6015,10 +6028,10 @@
     <w:r>
       <w:rPr>
         <w:noProof/>
-        <w:lang w:eastAsia="en-US"/>
+        <w:lang w:val="en-GB" w:eastAsia="en-GB"/>
       </w:rPr>
       <w:drawing>
-        <wp:anchor distT="0" distB="0" distL="114300" distR="114300" simplePos="0" relativeHeight="251658240" behindDoc="1" locked="0" layoutInCell="0" allowOverlap="1" wp14:anchorId="74AD2A95" wp14:editId="32477CB5">
+        <wp:anchor distT="0" distB="0" distL="114300" distR="114300" simplePos="0" relativeHeight="251658240" behindDoc="1" locked="0" layoutInCell="0" allowOverlap="1" wp14:anchorId="683E8159" wp14:editId="40F52214">
           <wp:simplePos x="0" y="0"/>
           <wp:positionH relativeFrom="margin">
             <wp:align>center</wp:align>
@@ -6074,7 +6087,7 @@
 </file>
 
 <file path=word/numbering.xml><?xml version="1.0" encoding="utf-8"?>
-<w:numbering xmlns:wpc="http://schemas.microsoft.com/office/word/2010/wordprocessingCanvas" xmlns:mc="http://schemas.openxmlformats.org/markup-compatibility/2006" xmlns:o="urn:schemas-microsoft-com:office:office" xmlns:r="http://schemas.openxmlformats.org/officeDocument/2006/relationships" xmlns:m="http://schemas.openxmlformats.org/officeDocument/2006/math" xmlns:v="urn:schemas-microsoft-com:vml" xmlns:wp14="http://schemas.microsoft.com/office/word/2010/wordprocessingDrawing" xmlns:wp="http://schemas.openxmlformats.org/drawingml/2006/wordprocessingDrawing" xmlns:w10="urn:schemas-microsoft-com:office:word" xmlns:w="http://schemas.openxmlformats.org/wordprocessingml/2006/main" xmlns:w14="http://schemas.microsoft.com/office/word/2010/wordml" xmlns:wpg="http://schemas.microsoft.com/office/word/2010/wordprocessingGroup" xmlns:wpi="http://schemas.microsoft.com/office/word/2010/wordprocessingInk" xmlns:wne="http://schemas.microsoft.com/office/word/2006/wordml" xmlns:wps="http://schemas.microsoft.com/office/word/2010/wordprocessingShape" mc:Ignorable="w14 wp14">
+<w:numbering xmlns:wpc="http://schemas.microsoft.com/office/word/2010/wordprocessingCanvas" xmlns:mo="http://schemas.microsoft.com/office/mac/office/2008/main" xmlns:mc="http://schemas.openxmlformats.org/markup-compatibility/2006" xmlns:mv="urn:schemas-microsoft-com:mac:vml" xmlns:o="urn:schemas-microsoft-com:office:office" xmlns:r="http://schemas.openxmlformats.org/officeDocument/2006/relationships" xmlns:m="http://schemas.openxmlformats.org/officeDocument/2006/math" xmlns:v="urn:schemas-microsoft-com:vml" xmlns:wp14="http://schemas.microsoft.com/office/word/2010/wordprocessingDrawing" xmlns:wp="http://schemas.openxmlformats.org/drawingml/2006/wordprocessingDrawing" xmlns:w10="urn:schemas-microsoft-com:office:word" xmlns:w="http://schemas.openxmlformats.org/wordprocessingml/2006/main" xmlns:w14="http://schemas.microsoft.com/office/word/2010/wordml" xmlns:w15="http://schemas.microsoft.com/office/word/2012/wordml" xmlns:wpg="http://schemas.microsoft.com/office/word/2010/wordprocessingGroup" xmlns:wpi="http://schemas.microsoft.com/office/word/2010/wordprocessingInk" xmlns:wne="http://schemas.microsoft.com/office/word/2006/wordml" xmlns:wps="http://schemas.microsoft.com/office/word/2010/wordprocessingShape" mc:Ignorable="w14 w15 wp14">
   <w:abstractNum w:abstractNumId="0">
     <w:nsid w:val="1E252C30"/>
     <w:multiLevelType w:val="hybridMultilevel"/>
@@ -6376,7 +6389,7 @@
 </file>
 
 <file path=word/styles.xml><?xml version="1.0" encoding="utf-8"?>
-<w:styles xmlns:mc="http://schemas.openxmlformats.org/markup-compatibility/2006" xmlns:r="http://schemas.openxmlformats.org/officeDocument/2006/relationships" xmlns:w="http://schemas.openxmlformats.org/wordprocessingml/2006/main" xmlns:w14="http://schemas.microsoft.com/office/word/2010/wordml" mc:Ignorable="w14">
+<w:styles xmlns:mc="http://schemas.openxmlformats.org/markup-compatibility/2006" xmlns:r="http://schemas.openxmlformats.org/officeDocument/2006/relationships" xmlns:w="http://schemas.openxmlformats.org/wordprocessingml/2006/main" xmlns:w14="http://schemas.microsoft.com/office/word/2010/wordml" xmlns:w15="http://schemas.microsoft.com/office/word/2012/wordml" mc:Ignorable="w14 w15">
   <w:docDefaults>
     <w:rPrDefault>
       <w:rPr>
@@ -6386,7 +6399,7 @@
     </w:rPrDefault>
     <w:pPrDefault/>
   </w:docDefaults>
-  <w:latentStyles w:defLockedState="0" w:defUIPriority="0" w:defSemiHidden="0" w:defUnhideWhenUsed="0" w:defQFormat="0" w:count="267">
+  <w:latentStyles w:defLockedState="0" w:defUIPriority="0" w:defSemiHidden="0" w:defUnhideWhenUsed="0" w:defQFormat="0" w:count="382">
     <w:lsdException w:name="Normal" w:qFormat="1"/>
     <w:lsdException w:name="heading 1" w:qFormat="1"/>
     <w:lsdException w:name="heading 2" w:semiHidden="1" w:unhideWhenUsed="1" w:qFormat="1"/>
@@ -6397,16 +6410,87 @@
     <w:lsdException w:name="heading 7" w:semiHidden="1" w:unhideWhenUsed="1" w:qFormat="1"/>
     <w:lsdException w:name="heading 8" w:semiHidden="1" w:unhideWhenUsed="1" w:qFormat="1"/>
     <w:lsdException w:name="heading 9" w:semiHidden="1" w:unhideWhenUsed="1" w:qFormat="1"/>
+    <w:lsdException w:name="index 1" w:semiHidden="1" w:unhideWhenUsed="1"/>
+    <w:lsdException w:name="index 2" w:semiHidden="1" w:unhideWhenUsed="1"/>
+    <w:lsdException w:name="index 3" w:semiHidden="1" w:unhideWhenUsed="1"/>
+    <w:lsdException w:name="index 4" w:semiHidden="1" w:unhideWhenUsed="1"/>
+    <w:lsdException w:name="index 5" w:semiHidden="1" w:unhideWhenUsed="1"/>
+    <w:lsdException w:name="index 6" w:semiHidden="1" w:unhideWhenUsed="1"/>
+    <w:lsdException w:name="index 7" w:semiHidden="1" w:unhideWhenUsed="1"/>
+    <w:lsdException w:name="index 8" w:semiHidden="1" w:unhideWhenUsed="1"/>
+    <w:lsdException w:name="index 9" w:semiHidden="1" w:unhideWhenUsed="1"/>
+    <w:lsdException w:name="toc 1" w:semiHidden="1" w:unhideWhenUsed="1"/>
+    <w:lsdException w:name="toc 2" w:semiHidden="1" w:unhideWhenUsed="1"/>
+    <w:lsdException w:name="toc 3" w:semiHidden="1" w:unhideWhenUsed="1"/>
+    <w:lsdException w:name="toc 4" w:semiHidden="1" w:unhideWhenUsed="1"/>
+    <w:lsdException w:name="toc 5" w:semiHidden="1" w:unhideWhenUsed="1"/>
+    <w:lsdException w:name="toc 6" w:semiHidden="1" w:unhideWhenUsed="1"/>
+    <w:lsdException w:name="toc 7" w:semiHidden="1" w:unhideWhenUsed="1"/>
+    <w:lsdException w:name="toc 8" w:semiHidden="1" w:unhideWhenUsed="1"/>
+    <w:lsdException w:name="toc 9" w:semiHidden="1" w:unhideWhenUsed="1"/>
+    <w:lsdException w:name="Normal Indent" w:semiHidden="1" w:unhideWhenUsed="1"/>
+    <w:lsdException w:name="footnote text" w:semiHidden="1" w:unhideWhenUsed="1"/>
+    <w:lsdException w:name="annotation text" w:semiHidden="1" w:unhideWhenUsed="1"/>
+    <w:lsdException w:name="header" w:semiHidden="1" w:unhideWhenUsed="1"/>
+    <w:lsdException w:name="footer" w:semiHidden="1" w:unhideWhenUsed="1"/>
+    <w:lsdException w:name="index heading" w:semiHidden="1" w:unhideWhenUsed="1"/>
     <w:lsdException w:name="caption" w:semiHidden="1" w:unhideWhenUsed="1" w:qFormat="1"/>
+    <w:lsdException w:name="table of figures" w:semiHidden="1" w:unhideWhenUsed="1"/>
+    <w:lsdException w:name="envelope address" w:semiHidden="1" w:unhideWhenUsed="1"/>
+    <w:lsdException w:name="envelope return" w:semiHidden="1" w:unhideWhenUsed="1"/>
+    <w:lsdException w:name="footnote reference" w:semiHidden="1" w:unhideWhenUsed="1"/>
+    <w:lsdException w:name="annotation reference" w:semiHidden="1" w:unhideWhenUsed="1"/>
+    <w:lsdException w:name="line number" w:semiHidden="1" w:unhideWhenUsed="1"/>
+    <w:lsdException w:name="page number" w:semiHidden="1" w:unhideWhenUsed="1"/>
+    <w:lsdException w:name="endnote reference" w:semiHidden="1" w:unhideWhenUsed="1"/>
+    <w:lsdException w:name="endnote text" w:semiHidden="1" w:unhideWhenUsed="1"/>
+    <w:lsdException w:name="table of authorities" w:semiHidden="1" w:unhideWhenUsed="1"/>
+    <w:lsdException w:name="macro" w:semiHidden="1" w:unhideWhenUsed="1"/>
+    <w:lsdException w:name="toa heading" w:semiHidden="1" w:unhideWhenUsed="1"/>
+    <w:lsdException w:name="List Bullet" w:semiHidden="1" w:unhideWhenUsed="1"/>
+    <w:lsdException w:name="List Number" w:semiHidden="1" w:unhideWhenUsed="1"/>
+    <w:lsdException w:name="List Number 5" w:semiHidden="1" w:unhideWhenUsed="1"/>
     <w:lsdException w:name="Title" w:qFormat="1"/>
-    <w:lsdException w:name="Default Paragraph Font" w:semiHidden="1"/>
+    <w:lsdException w:name="Closing" w:semiHidden="1" w:unhideWhenUsed="1"/>
+    <w:lsdException w:name="Signature" w:semiHidden="1" w:unhideWhenUsed="1"/>
+    <w:lsdException w:name="Default Paragraph Font" w:semiHidden="1" w:unhideWhenUsed="1"/>
+    <w:lsdException w:name="Body Text" w:semiHidden="1" w:unhideWhenUsed="1"/>
+    <w:lsdException w:name="Body Text Indent" w:semiHidden="1" w:unhideWhenUsed="1"/>
+    <w:lsdException w:name="List Continue" w:semiHidden="1" w:unhideWhenUsed="1"/>
+    <w:lsdException w:name="List Continue 2" w:semiHidden="1" w:unhideWhenUsed="1"/>
+    <w:lsdException w:name="List Continue 3" w:semiHidden="1" w:unhideWhenUsed="1"/>
+    <w:lsdException w:name="List Continue 4" w:semiHidden="1" w:unhideWhenUsed="1"/>
+    <w:lsdException w:name="List Continue 5" w:semiHidden="1" w:unhideWhenUsed="1"/>
+    <w:lsdException w:name="Message Header" w:semiHidden="1" w:unhideWhenUsed="1"/>
     <w:lsdException w:name="Subtitle" w:qFormat="1"/>
+    <w:lsdException w:name="Salutation" w:semiHidden="1" w:unhideWhenUsed="1"/>
+    <w:lsdException w:name="Date" w:semiHidden="1" w:unhideWhenUsed="1"/>
+    <w:lsdException w:name="Body Text First Indent" w:semiHidden="1" w:unhideWhenUsed="1"/>
+    <w:lsdException w:name="Body Text First Indent 2" w:semiHidden="1" w:unhideWhenUsed="1"/>
+    <w:lsdException w:name="Note Heading" w:semiHidden="1" w:unhideWhenUsed="1"/>
+    <w:lsdException w:name="Body Text 2" w:semiHidden="1" w:unhideWhenUsed="1"/>
+    <w:lsdException w:name="Hyperlink" w:semiHidden="1" w:unhideWhenUsed="1"/>
+    <w:lsdException w:name="FollowedHyperlink" w:semiHidden="1" w:unhideWhenUsed="1"/>
     <w:lsdException w:name="Strong" w:qFormat="1"/>
     <w:lsdException w:name="Emphasis" w:qFormat="1"/>
+    <w:lsdException w:name="Document Map" w:semiHidden="1" w:unhideWhenUsed="1"/>
+    <w:lsdException w:name="Plain Text" w:semiHidden="1" w:unhideWhenUsed="1"/>
+    <w:lsdException w:name="E-mail Signature" w:semiHidden="1" w:unhideWhenUsed="1"/>
     <w:lsdException w:name="HTML Top of Form" w:semiHidden="1" w:uiPriority="99" w:unhideWhenUsed="1"/>
     <w:lsdException w:name="HTML Bottom of Form" w:semiHidden="1" w:uiPriority="99" w:unhideWhenUsed="1"/>
-    <w:lsdException w:name="HTML Preformatted" w:uiPriority="99"/>
+    <w:lsdException w:name="Normal (Web)" w:semiHidden="1" w:unhideWhenUsed="1"/>
+    <w:lsdException w:name="HTML Acronym" w:semiHidden="1" w:unhideWhenUsed="1"/>
+    <w:lsdException w:name="HTML Address" w:semiHidden="1" w:unhideWhenUsed="1"/>
+    <w:lsdException w:name="HTML Cite" w:semiHidden="1" w:unhideWhenUsed="1"/>
+    <w:lsdException w:name="HTML Code" w:semiHidden="1" w:unhideWhenUsed="1"/>
+    <w:lsdException w:name="HTML Definition" w:semiHidden="1" w:unhideWhenUsed="1"/>
+    <w:lsdException w:name="HTML Keyboard" w:semiHidden="1" w:unhideWhenUsed="1"/>
+    <w:lsdException w:name="HTML Preformatted" w:semiHidden="1" w:uiPriority="99" w:unhideWhenUsed="1"/>
+    <w:lsdException w:name="HTML Sample" w:semiHidden="1" w:unhideWhenUsed="1"/>
+    <w:lsdException w:name="HTML Typewriter" w:semiHidden="1" w:unhideWhenUsed="1"/>
+    <w:lsdException w:name="HTML Variable" w:semiHidden="1" w:unhideWhenUsed="1"/>
     <w:lsdException w:name="Normal Table" w:semiHidden="1" w:unhideWhenUsed="1"/>
+    <w:lsdException w:name="annotation subject" w:semiHidden="1" w:unhideWhenUsed="1"/>
     <w:lsdException w:name="No List" w:semiHidden="1" w:uiPriority="99" w:unhideWhenUsed="1"/>
     <w:lsdException w:name="Outline List 1" w:semiHidden="1" w:uiPriority="99" w:unhideWhenUsed="1"/>
     <w:lsdException w:name="Outline List 2" w:semiHidden="1" w:uiPriority="99" w:unhideWhenUsed="1"/>
@@ -6453,7 +6537,15 @@
     <w:lsdException w:name="Table Web 1" w:semiHidden="1" w:unhideWhenUsed="1"/>
     <w:lsdException w:name="Table Web 2" w:semiHidden="1" w:unhideWhenUsed="1"/>
     <w:lsdException w:name="Table Web 3" w:semiHidden="1" w:unhideWhenUsed="1"/>
+    <w:lsdException w:name="Balloon Text" w:semiHidden="1" w:unhideWhenUsed="1"/>
     <w:lsdException w:name="Table Theme" w:semiHidden="1" w:unhideWhenUsed="1"/>
+    <w:lsdException w:name="Note Level 1" w:semiHidden="1" w:unhideWhenUsed="1"/>
+    <w:lsdException w:name="Note Level 2" w:semiHidden="1" w:unhideWhenUsed="1"/>
+    <w:lsdException w:name="Note Level 3" w:semiHidden="1" w:unhideWhenUsed="1"/>
+    <w:lsdException w:name="Note Level 4" w:semiHidden="1" w:unhideWhenUsed="1"/>
+    <w:lsdException w:name="Note Level 5" w:semiHidden="1" w:unhideWhenUsed="1"/>
+    <w:lsdException w:name="Note Level 6" w:semiHidden="1" w:unhideWhenUsed="1"/>
+    <w:lsdException w:name="Note Level 7" w:semiHidden="1" w:unhideWhenUsed="1"/>
     <w:lsdException w:name="Placeholder Text" w:semiHidden="1" w:uiPriority="99"/>
     <w:lsdException w:name="No Spacing" w:uiPriority="99"/>
     <w:lsdException w:name="Light Shading" w:uiPriority="60"/>
@@ -6565,6 +6657,112 @@
     <w:lsdException w:name="Book Title" w:uiPriority="33" w:qFormat="1"/>
     <w:lsdException w:name="Bibliography" w:semiHidden="1" w:uiPriority="37" w:unhideWhenUsed="1"/>
     <w:lsdException w:name="TOC Heading" w:semiHidden="1" w:uiPriority="39" w:unhideWhenUsed="1" w:qFormat="1"/>
+    <w:lsdException w:name="Plain Table 1" w:uiPriority="41"/>
+    <w:lsdException w:name="Plain Table 2" w:uiPriority="42"/>
+    <w:lsdException w:name="Plain Table 3" w:uiPriority="43"/>
+    <w:lsdException w:name="Plain Table 4" w:uiPriority="44"/>
+    <w:lsdException w:name="Plain Table 5" w:uiPriority="45"/>
+    <w:lsdException w:name="Grid Table Light" w:uiPriority="40"/>
+    <w:lsdException w:name="Grid Table 1 Light" w:uiPriority="46"/>
+    <w:lsdException w:name="Grid Table 2" w:uiPriority="47"/>
+    <w:lsdException w:name="Grid Table 3" w:uiPriority="48"/>
+    <w:lsdException w:name="Grid Table 4" w:uiPriority="49"/>
+    <w:lsdException w:name="Grid Table 5 Dark" w:uiPriority="50"/>
+    <w:lsdException w:name="Grid Table 6 Colorful" w:uiPriority="51"/>
+    <w:lsdException w:name="Grid Table 7 Colorful" w:uiPriority="52"/>
+    <w:lsdException w:name="Grid Table 1 Light Accent 1" w:uiPriority="46"/>
+    <w:lsdException w:name="Grid Table 2 Accent 1" w:uiPriority="47"/>
+    <w:lsdException w:name="Grid Table 3 Accent 1" w:uiPriority="48"/>
+    <w:lsdException w:name="Grid Table 4 Accent 1" w:uiPriority="49"/>
+    <w:lsdException w:name="Grid Table 5 Dark Accent 1" w:uiPriority="50"/>
+    <w:lsdException w:name="Grid Table 6 Colorful Accent 1" w:uiPriority="51"/>
+    <w:lsdException w:name="Grid Table 7 Colorful Accent 1" w:uiPriority="52"/>
+    <w:lsdException w:name="Grid Table 1 Light Accent 2" w:uiPriority="46"/>
+    <w:lsdException w:name="Grid Table 2 Accent 2" w:uiPriority="47"/>
+    <w:lsdException w:name="Grid Table 3 Accent 2" w:uiPriority="48"/>
+    <w:lsdException w:name="Grid Table 4 Accent 2" w:uiPriority="49"/>
+    <w:lsdException w:name="Grid Table 5 Dark Accent 2" w:uiPriority="50"/>
+    <w:lsdException w:name="Grid Table 6 Colorful Accent 2" w:uiPriority="51"/>
+    <w:lsdException w:name="Grid Table 7 Colorful Accent 2" w:uiPriority="52"/>
+    <w:lsdException w:name="Grid Table 1 Light Accent 3" w:uiPriority="46"/>
+    <w:lsdException w:name="Grid Table 2 Accent 3" w:uiPriority="47"/>
+    <w:lsdException w:name="Grid Table 3 Accent 3" w:uiPriority="48"/>
+    <w:lsdException w:name="Grid Table 4 Accent 3" w:uiPriority="49"/>
+    <w:lsdException w:name="Grid Table 5 Dark Accent 3" w:uiPriority="50"/>
+    <w:lsdException w:name="Grid Table 6 Colorful Accent 3" w:uiPriority="51"/>
+    <w:lsdException w:name="Grid Table 7 Colorful Accent 3" w:uiPriority="52"/>
+    <w:lsdException w:name="Grid Table 1 Light Accent 4" w:uiPriority="46"/>
+    <w:lsdException w:name="Grid Table 2 Accent 4" w:uiPriority="47"/>
+    <w:lsdException w:name="Grid Table 3 Accent 4" w:uiPriority="48"/>
+    <w:lsdException w:name="Grid Table 4 Accent 4" w:uiPriority="49"/>
+    <w:lsdException w:name="Grid Table 5 Dark Accent 4" w:uiPriority="50"/>
+    <w:lsdException w:name="Grid Table 6 Colorful Accent 4" w:uiPriority="51"/>
+    <w:lsdException w:name="Grid Table 7 Colorful Accent 4" w:uiPriority="52"/>
+    <w:lsdException w:name="Grid Table 1 Light Accent 5" w:uiPriority="46"/>
+    <w:lsdException w:name="Grid Table 2 Accent 5" w:uiPriority="47"/>
+    <w:lsdException w:name="Grid Table 3 Accent 5" w:uiPriority="48"/>
+    <w:lsdException w:name="Grid Table 4 Accent 5" w:uiPriority="49"/>
+    <w:lsdException w:name="Grid Table 5 Dark Accent 5" w:uiPriority="50"/>
+    <w:lsdException w:name="Grid Table 6 Colorful Accent 5" w:uiPriority="51"/>
+    <w:lsdException w:name="Grid Table 7 Colorful Accent 5" w:uiPriority="52"/>
+    <w:lsdException w:name="Grid Table 1 Light Accent 6" w:uiPriority="46"/>
+    <w:lsdException w:name="Grid Table 2 Accent 6" w:uiPriority="47"/>
+    <w:lsdException w:name="Grid Table 3 Accent 6" w:uiPriority="48"/>
+    <w:lsdException w:name="Grid Table 4 Accent 6" w:uiPriority="49"/>
+    <w:lsdException w:name="Grid Table 5 Dark Accent 6" w:uiPriority="50"/>
+    <w:lsdException w:name="Grid Table 6 Colorful Accent 6" w:uiPriority="51"/>
+    <w:lsdException w:name="Grid Table 7 Colorful Accent 6" w:uiPriority="52"/>
+    <w:lsdException w:name="List Table 1 Light" w:uiPriority="46"/>
+    <w:lsdException w:name="List Table 2" w:uiPriority="47"/>
+    <w:lsdException w:name="List Table 3" w:uiPriority="48"/>
+    <w:lsdException w:name="List Table 4" w:uiPriority="49"/>
+    <w:lsdException w:name="List Table 5 Dark" w:uiPriority="50"/>
+    <w:lsdException w:name="List Table 6 Colorful" w:uiPriority="51"/>
+    <w:lsdException w:name="List Table 7 Colorful" w:uiPriority="52"/>
+    <w:lsdException w:name="List Table 1 Light Accent 1" w:uiPriority="46"/>
+    <w:lsdException w:name="List Table 2 Accent 1" w:uiPriority="47"/>
+    <w:lsdException w:name="List Table 3 Accent 1" w:uiPriority="48"/>
+    <w:lsdException w:name="List Table 4 Accent 1" w:uiPriority="49"/>
+    <w:lsdException w:name="List Table 5 Dark Accent 1" w:uiPriority="50"/>
+    <w:lsdException w:name="List Table 6 Colorful Accent 1" w:uiPriority="51"/>
+    <w:lsdException w:name="List Table 7 Colorful Accent 1" w:uiPriority="52"/>
+    <w:lsdException w:name="List Table 1 Light Accent 2" w:uiPriority="46"/>
+    <w:lsdException w:name="List Table 2 Accent 2" w:uiPriority="47"/>
+    <w:lsdException w:name="List Table 3 Accent 2" w:uiPriority="48"/>
+    <w:lsdException w:name="List Table 4 Accent 2" w:uiPriority="49"/>
+    <w:lsdException w:name="List Table 5 Dark Accent 2" w:uiPriority="50"/>
+    <w:lsdException w:name="List Table 6 Colorful Accent 2" w:uiPriority="51"/>
+    <w:lsdException w:name="List Table 7 Colorful Accent 2" w:uiPriority="52"/>
+    <w:lsdException w:name="List Table 1 Light Accent 3" w:uiPriority="46"/>
+    <w:lsdException w:name="List Table 2 Accent 3" w:uiPriority="47"/>
+    <w:lsdException w:name="List Table 3 Accent 3" w:uiPriority="48"/>
+    <w:lsdException w:name="List Table 4 Accent 3" w:uiPriority="49"/>
+    <w:lsdException w:name="List Table 5 Dark Accent 3" w:uiPriority="50"/>
+    <w:lsdException w:name="List Table 6 Colorful Accent 3" w:uiPriority="51"/>
+    <w:lsdException w:name="List Table 7 Colorful Accent 3" w:uiPriority="52"/>
+    <w:lsdException w:name="List Table 1 Light Accent 4" w:uiPriority="46"/>
+    <w:lsdException w:name="List Table 2 Accent 4" w:uiPriority="47"/>
+    <w:lsdException w:name="List Table 3 Accent 4" w:uiPriority="48"/>
+    <w:lsdException w:name="List Table 4 Accent 4" w:uiPriority="49"/>
+    <w:lsdException w:name="List Table 5 Dark Accent 4" w:uiPriority="50"/>
+    <w:lsdException w:name="List Table 6 Colorful Accent 4" w:uiPriority="51"/>
+    <w:lsdException w:name="List Table 7 Colorful Accent 4" w:uiPriority="52"/>
+    <w:lsdException w:name="List Table 1 Light Accent 5" w:uiPriority="46"/>
+    <w:lsdException w:name="List Table 2 Accent 5" w:uiPriority="47"/>
+    <w:lsdException w:name="List Table 3 Accent 5" w:uiPriority="48"/>
+    <w:lsdException w:name="List Table 4 Accent 5" w:uiPriority="49"/>
+    <w:lsdException w:name="List Table 5 Dark Accent 5" w:uiPriority="50"/>
+    <w:lsdException w:name="List Table 6 Colorful Accent 5" w:uiPriority="51"/>
+    <w:lsdException w:name="List Table 7 Colorful Accent 5" w:uiPriority="52"/>
+    <w:lsdException w:name="List Table 1 Light Accent 6" w:uiPriority="46"/>
+    <w:lsdException w:name="List Table 2 Accent 6" w:uiPriority="47"/>
+    <w:lsdException w:name="List Table 3 Accent 6" w:uiPriority="48"/>
+    <w:lsdException w:name="List Table 4 Accent 6" w:uiPriority="49"/>
+    <w:lsdException w:name="List Table 5 Dark Accent 6" w:uiPriority="50"/>
+    <w:lsdException w:name="List Table 6 Colorful Accent 6" w:uiPriority="51"/>
+    <w:lsdException w:name="List Table 7 Colorful Accent 6" w:uiPriority="52"/>
+    <w:lsdException w:name="Mention" w:semiHidden="1" w:uiPriority="99" w:unhideWhenUsed="1"/>
+    <w:lsdException w:name="Smart Hyperlink" w:semiHidden="1" w:uiPriority="99" w:unhideWhenUsed="1"/>
   </w:latentStyles>
   <w:style w:type="paragraph" w:default="1" w:styleId="Normal">
     <w:name w:val="Normal"/>
@@ -6784,416 +6982,14 @@
       <w:szCs w:val="16"/>
     </w:rPr>
   </w:style>
-</w:styles>
-</file>
-
-<file path=word/stylesWithEffects.xml><?xml version="1.0" encoding="utf-8"?>
-<w:styles xmlns:wpc="http://schemas.microsoft.com/office/word/2010/wordprocessingCanvas" xmlns:mc="http://schemas.openxmlformats.org/markup-compatibility/2006" xmlns:o="urn:schemas-microsoft-com:office:office" xmlns:r="http://schemas.openxmlformats.org/officeDocument/2006/relationships" xmlns:m="http://schemas.openxmlformats.org/officeDocument/2006/math" xmlns:v="urn:schemas-microsoft-com:vml" xmlns:wp14="http://schemas.microsoft.com/office/word/2010/wordprocessingDrawing" xmlns:wp="http://schemas.openxmlformats.org/drawingml/2006/wordprocessingDrawing" xmlns:w10="urn:schemas-microsoft-com:office:word" xmlns:w="http://schemas.openxmlformats.org/wordprocessingml/2006/main" xmlns:w14="http://schemas.microsoft.com/office/word/2010/wordml" xmlns:wpg="http://schemas.microsoft.com/office/word/2010/wordprocessingGroup" xmlns:wpi="http://schemas.microsoft.com/office/word/2010/wordprocessingInk" xmlns:wne="http://schemas.microsoft.com/office/word/2006/wordml" xmlns:wps="http://schemas.microsoft.com/office/word/2010/wordprocessingShape" mc:Ignorable="w14 wp14">
-  <w:docDefaults>
-    <w:rPrDefault>
-      <w:rPr>
-        <w:rFonts w:ascii="Times New Roman" w:eastAsia="SimSun" w:hAnsi="Times New Roman" w:cs="Times New Roman"/>
-        <w:lang w:val="en-US" w:eastAsia="zh-CN" w:bidi="ar-SA"/>
-      </w:rPr>
-    </w:rPrDefault>
-    <w:pPrDefault/>
-  </w:docDefaults>
-  <w:latentStyles w:defLockedState="0" w:defUIPriority="0" w:defSemiHidden="0" w:defUnhideWhenUsed="0" w:defQFormat="0" w:count="267">
-    <w:lsdException w:name="Normal" w:qFormat="1"/>
-    <w:lsdException w:name="heading 1" w:qFormat="1"/>
-    <w:lsdException w:name="heading 2" w:semiHidden="1" w:unhideWhenUsed="1" w:qFormat="1"/>
-    <w:lsdException w:name="heading 3" w:semiHidden="1" w:unhideWhenUsed="1" w:qFormat="1"/>
-    <w:lsdException w:name="heading 4" w:semiHidden="1" w:unhideWhenUsed="1" w:qFormat="1"/>
-    <w:lsdException w:name="heading 5" w:semiHidden="1" w:unhideWhenUsed="1" w:qFormat="1"/>
-    <w:lsdException w:name="heading 6" w:semiHidden="1" w:unhideWhenUsed="1" w:qFormat="1"/>
-    <w:lsdException w:name="heading 7" w:semiHidden="1" w:unhideWhenUsed="1" w:qFormat="1"/>
-    <w:lsdException w:name="heading 8" w:semiHidden="1" w:unhideWhenUsed="1" w:qFormat="1"/>
-    <w:lsdException w:name="heading 9" w:semiHidden="1" w:unhideWhenUsed="1" w:qFormat="1"/>
-    <w:lsdException w:name="caption" w:semiHidden="1" w:unhideWhenUsed="1" w:qFormat="1"/>
-    <w:lsdException w:name="Title" w:qFormat="1"/>
-    <w:lsdException w:name="Default Paragraph Font" w:semiHidden="1"/>
-    <w:lsdException w:name="Subtitle" w:qFormat="1"/>
-    <w:lsdException w:name="Strong" w:qFormat="1"/>
-    <w:lsdException w:name="Emphasis" w:qFormat="1"/>
-    <w:lsdException w:name="HTML Top of Form" w:semiHidden="1" w:uiPriority="99" w:unhideWhenUsed="1"/>
-    <w:lsdException w:name="HTML Bottom of Form" w:semiHidden="1" w:uiPriority="99" w:unhideWhenUsed="1"/>
-    <w:lsdException w:name="HTML Preformatted" w:uiPriority="99"/>
-    <w:lsdException w:name="Normal Table" w:semiHidden="1" w:unhideWhenUsed="1"/>
-    <w:lsdException w:name="No List" w:semiHidden="1" w:uiPriority="99" w:unhideWhenUsed="1"/>
-    <w:lsdException w:name="Outline List 1" w:semiHidden="1" w:uiPriority="99" w:unhideWhenUsed="1"/>
-    <w:lsdException w:name="Outline List 2" w:semiHidden="1" w:uiPriority="99" w:unhideWhenUsed="1"/>
-    <w:lsdException w:name="Outline List 3" w:semiHidden="1" w:uiPriority="99" w:unhideWhenUsed="1"/>
-    <w:lsdException w:name="Table Simple 1" w:semiHidden="1" w:unhideWhenUsed="1"/>
-    <w:lsdException w:name="Table Simple 2" w:semiHidden="1" w:unhideWhenUsed="1"/>
-    <w:lsdException w:name="Table Simple 3" w:semiHidden="1" w:unhideWhenUsed="1"/>
-    <w:lsdException w:name="Table Classic 1" w:semiHidden="1" w:unhideWhenUsed="1"/>
-    <w:lsdException w:name="Table Classic 2" w:semiHidden="1" w:unhideWhenUsed="1"/>
-    <w:lsdException w:name="Table Classic 3" w:semiHidden="1" w:unhideWhenUsed="1"/>
-    <w:lsdException w:name="Table Classic 4" w:semiHidden="1" w:unhideWhenUsed="1"/>
-    <w:lsdException w:name="Table Colorful 1" w:semiHidden="1" w:unhideWhenUsed="1"/>
-    <w:lsdException w:name="Table Colorful 2" w:semiHidden="1" w:unhideWhenUsed="1"/>
-    <w:lsdException w:name="Table Colorful 3" w:semiHidden="1" w:unhideWhenUsed="1"/>
-    <w:lsdException w:name="Table Columns 1" w:semiHidden="1" w:unhideWhenUsed="1"/>
-    <w:lsdException w:name="Table Columns 2" w:semiHidden="1" w:unhideWhenUsed="1"/>
-    <w:lsdException w:name="Table Columns 3" w:semiHidden="1" w:unhideWhenUsed="1"/>
-    <w:lsdException w:name="Table Columns 4" w:semiHidden="1" w:unhideWhenUsed="1"/>
-    <w:lsdException w:name="Table Columns 5" w:semiHidden="1" w:unhideWhenUsed="1"/>
-    <w:lsdException w:name="Table Grid 1" w:semiHidden="1" w:unhideWhenUsed="1"/>
-    <w:lsdException w:name="Table Grid 2" w:semiHidden="1" w:unhideWhenUsed="1"/>
-    <w:lsdException w:name="Table Grid 3" w:semiHidden="1" w:unhideWhenUsed="1"/>
-    <w:lsdException w:name="Table Grid 4" w:semiHidden="1" w:unhideWhenUsed="1"/>
-    <w:lsdException w:name="Table Grid 5" w:semiHidden="1" w:unhideWhenUsed="1"/>
-    <w:lsdException w:name="Table Grid 6" w:semiHidden="1" w:unhideWhenUsed="1"/>
-    <w:lsdException w:name="Table Grid 7" w:semiHidden="1" w:unhideWhenUsed="1"/>
-    <w:lsdException w:name="Table Grid 8" w:semiHidden="1" w:unhideWhenUsed="1"/>
-    <w:lsdException w:name="Table List 1" w:semiHidden="1" w:unhideWhenUsed="1"/>
-    <w:lsdException w:name="Table List 2" w:semiHidden="1" w:unhideWhenUsed="1"/>
-    <w:lsdException w:name="Table List 3" w:semiHidden="1" w:unhideWhenUsed="1"/>
-    <w:lsdException w:name="Table List 4" w:semiHidden="1" w:unhideWhenUsed="1"/>
-    <w:lsdException w:name="Table List 5" w:semiHidden="1" w:unhideWhenUsed="1"/>
-    <w:lsdException w:name="Table List 6" w:semiHidden="1" w:unhideWhenUsed="1"/>
-    <w:lsdException w:name="Table List 7" w:semiHidden="1" w:unhideWhenUsed="1"/>
-    <w:lsdException w:name="Table List 8" w:semiHidden="1" w:unhideWhenUsed="1"/>
-    <w:lsdException w:name="Table 3D effects 1" w:semiHidden="1" w:unhideWhenUsed="1"/>
-    <w:lsdException w:name="Table 3D effects 2" w:semiHidden="1" w:unhideWhenUsed="1"/>
-    <w:lsdException w:name="Table 3D effects 3" w:semiHidden="1" w:unhideWhenUsed="1"/>
-    <w:lsdException w:name="Table Contemporary" w:semiHidden="1" w:unhideWhenUsed="1"/>
-    <w:lsdException w:name="Table Elegant" w:semiHidden="1" w:unhideWhenUsed="1"/>
-    <w:lsdException w:name="Table Professional" w:semiHidden="1" w:unhideWhenUsed="1"/>
-    <w:lsdException w:name="Table Subtle 1" w:semiHidden="1" w:unhideWhenUsed="1"/>
-    <w:lsdException w:name="Table Subtle 2" w:semiHidden="1" w:unhideWhenUsed="1"/>
-    <w:lsdException w:name="Table Web 1" w:semiHidden="1" w:unhideWhenUsed="1"/>
-    <w:lsdException w:name="Table Web 2" w:semiHidden="1" w:unhideWhenUsed="1"/>
-    <w:lsdException w:name="Table Web 3" w:semiHidden="1" w:unhideWhenUsed="1"/>
-    <w:lsdException w:name="Table Theme" w:semiHidden="1" w:unhideWhenUsed="1"/>
-    <w:lsdException w:name="Placeholder Text" w:semiHidden="1" w:uiPriority="99"/>
-    <w:lsdException w:name="No Spacing" w:uiPriority="99"/>
-    <w:lsdException w:name="Light Shading" w:uiPriority="60"/>
-    <w:lsdException w:name="Light List" w:uiPriority="61"/>
-    <w:lsdException w:name="Light Grid" w:uiPriority="62"/>
-    <w:lsdException w:name="Medium Shading 1" w:uiPriority="63"/>
-    <w:lsdException w:name="Medium Shading 2" w:uiPriority="64"/>
-    <w:lsdException w:name="Medium List 1" w:uiPriority="65"/>
-    <w:lsdException w:name="Medium List 2" w:uiPriority="66"/>
-    <w:lsdException w:name="Medium Grid 1" w:uiPriority="67"/>
-    <w:lsdException w:name="Medium Grid 2" w:uiPriority="68"/>
-    <w:lsdException w:name="Medium Grid 3" w:uiPriority="69"/>
-    <w:lsdException w:name="Dark List" w:uiPriority="70"/>
-    <w:lsdException w:name="Colorful Shading" w:uiPriority="71"/>
-    <w:lsdException w:name="Colorful List" w:uiPriority="72"/>
-    <w:lsdException w:name="Colorful Grid" w:uiPriority="73"/>
-    <w:lsdException w:name="Light Shading Accent 1" w:uiPriority="60"/>
-    <w:lsdException w:name="Light List Accent 1" w:uiPriority="61"/>
-    <w:lsdException w:name="Light Grid Accent 1" w:uiPriority="62"/>
-    <w:lsdException w:name="Medium Shading 1 Accent 1" w:uiPriority="63"/>
-    <w:lsdException w:name="Medium Shading 2 Accent 1" w:uiPriority="64"/>
-    <w:lsdException w:name="Medium List 1 Accent 1" w:uiPriority="65"/>
-    <w:lsdException w:name="Revision" w:semiHidden="1" w:uiPriority="99"/>
-    <w:lsdException w:name="List Paragraph" w:uiPriority="99"/>
-    <w:lsdException w:name="Quote" w:uiPriority="99"/>
-    <w:lsdException w:name="Intense Quote" w:uiPriority="99"/>
-    <w:lsdException w:name="Medium List 2 Accent 1" w:uiPriority="66"/>
-    <w:lsdException w:name="Medium Grid 1 Accent 1" w:uiPriority="67"/>
-    <w:lsdException w:name="Medium Grid 2 Accent 1" w:uiPriority="68"/>
-    <w:lsdException w:name="Medium Grid 3 Accent 1" w:uiPriority="69"/>
-    <w:lsdException w:name="Dark List Accent 1" w:uiPriority="70"/>
-    <w:lsdException w:name="Colorful Shading Accent 1" w:uiPriority="71"/>
-    <w:lsdException w:name="Colorful List Accent 1" w:uiPriority="72"/>
-    <w:lsdException w:name="Colorful Grid Accent 1" w:uiPriority="73"/>
-    <w:lsdException w:name="Light Shading Accent 2" w:uiPriority="60"/>
-    <w:lsdException w:name="Light List Accent 2" w:uiPriority="61"/>
-    <w:lsdException w:name="Light Grid Accent 2" w:uiPriority="62"/>
-    <w:lsdException w:name="Medium Shading 1 Accent 2" w:uiPriority="63"/>
-    <w:lsdException w:name="Medium Shading 2 Accent 2" w:uiPriority="64"/>
-    <w:lsdException w:name="Medium List 1 Accent 2" w:uiPriority="65"/>
-    <w:lsdException w:name="Medium List 2 Accent 2" w:uiPriority="66"/>
-    <w:lsdException w:name="Medium Grid 1 Accent 2" w:uiPriority="67"/>
-    <w:lsdException w:name="Medium Grid 2 Accent 2" w:uiPriority="68"/>
-    <w:lsdException w:name="Medium Grid 3 Accent 2" w:uiPriority="69"/>
-    <w:lsdException w:name="Dark List Accent 2" w:uiPriority="70"/>
-    <w:lsdException w:name="Colorful Shading Accent 2" w:uiPriority="71"/>
-    <w:lsdException w:name="Colorful List Accent 2" w:uiPriority="72"/>
-    <w:lsdException w:name="Colorful Grid Accent 2" w:uiPriority="73"/>
-    <w:lsdException w:name="Light Shading Accent 3" w:uiPriority="60"/>
-    <w:lsdException w:name="Light List Accent 3" w:uiPriority="61"/>
-    <w:lsdException w:name="Light Grid Accent 3" w:uiPriority="62"/>
-    <w:lsdException w:name="Medium Shading 1 Accent 3" w:uiPriority="63"/>
-    <w:lsdException w:name="Medium Shading 2 Accent 3" w:uiPriority="64"/>
-    <w:lsdException w:name="Medium List 1 Accent 3" w:uiPriority="65"/>
-    <w:lsdException w:name="Medium List 2 Accent 3" w:uiPriority="66"/>
-    <w:lsdException w:name="Medium Grid 1 Accent 3" w:uiPriority="67"/>
-    <w:lsdException w:name="Medium Grid 2 Accent 3" w:uiPriority="68"/>
-    <w:lsdException w:name="Medium Grid 3 Accent 3" w:uiPriority="69"/>
-    <w:lsdException w:name="Dark List Accent 3" w:uiPriority="70"/>
-    <w:lsdException w:name="Colorful Shading Accent 3" w:uiPriority="71"/>
-    <w:lsdException w:name="Colorful List Accent 3" w:uiPriority="72"/>
-    <w:lsdException w:name="Colorful Grid Accent 3" w:uiPriority="73"/>
-    <w:lsdException w:name="Light Shading Accent 4" w:uiPriority="60"/>
-    <w:lsdException w:name="Light List Accent 4" w:uiPriority="61"/>
-    <w:lsdException w:name="Light Grid Accent 4" w:uiPriority="62"/>
-    <w:lsdException w:name="Medium Shading 1 Accent 4" w:uiPriority="63"/>
-    <w:lsdException w:name="Medium Shading 2 Accent 4" w:uiPriority="64"/>
-    <w:lsdException w:name="Medium List 1 Accent 4" w:uiPriority="65"/>
-    <w:lsdException w:name="Medium List 2 Accent 4" w:uiPriority="66"/>
-    <w:lsdException w:name="Medium Grid 1 Accent 4" w:uiPriority="67"/>
-    <w:lsdException w:name="Medium Grid 2 Accent 4" w:uiPriority="68"/>
-    <w:lsdException w:name="Medium Grid 3 Accent 4" w:uiPriority="69"/>
-    <w:lsdException w:name="Dark List Accent 4" w:uiPriority="70"/>
-    <w:lsdException w:name="Colorful Shading Accent 4" w:uiPriority="71"/>
-    <w:lsdException w:name="Colorful List Accent 4" w:uiPriority="72"/>
-    <w:lsdException w:name="Colorful Grid Accent 4" w:uiPriority="73"/>
-    <w:lsdException w:name="Light Shading Accent 5" w:uiPriority="60"/>
-    <w:lsdException w:name="Light List Accent 5" w:uiPriority="61"/>
-    <w:lsdException w:name="Light Grid Accent 5" w:uiPriority="62"/>
-    <w:lsdException w:name="Medium Shading 1 Accent 5" w:uiPriority="63"/>
-    <w:lsdException w:name="Medium Shading 2 Accent 5" w:uiPriority="64"/>
-    <w:lsdException w:name="Medium List 1 Accent 5" w:uiPriority="65"/>
-    <w:lsdException w:name="Medium List 2 Accent 5" w:uiPriority="66"/>
-    <w:lsdException w:name="Medium Grid 1 Accent 5" w:uiPriority="67"/>
-    <w:lsdException w:name="Medium Grid 2 Accent 5" w:uiPriority="68"/>
-    <w:lsdException w:name="Medium Grid 3 Accent 5" w:uiPriority="69"/>
-    <w:lsdException w:name="Dark List Accent 5" w:uiPriority="70"/>
-    <w:lsdException w:name="Colorful Shading Accent 5" w:uiPriority="71"/>
-    <w:lsdException w:name="Colorful List Accent 5" w:uiPriority="72"/>
-    <w:lsdException w:name="Colorful Grid Accent 5" w:uiPriority="73"/>
-    <w:lsdException w:name="Light Shading Accent 6" w:uiPriority="60"/>
-    <w:lsdException w:name="Light List Accent 6" w:uiPriority="61"/>
-    <w:lsdException w:name="Light Grid Accent 6" w:uiPriority="62"/>
-    <w:lsdException w:name="Medium Shading 1 Accent 6" w:uiPriority="63"/>
-    <w:lsdException w:name="Medium Shading 2 Accent 6" w:uiPriority="64"/>
-    <w:lsdException w:name="Medium List 1 Accent 6" w:uiPriority="65"/>
-    <w:lsdException w:name="Medium List 2 Accent 6" w:uiPriority="66"/>
-    <w:lsdException w:name="Medium Grid 1 Accent 6" w:uiPriority="67"/>
-    <w:lsdException w:name="Medium Grid 2 Accent 6" w:uiPriority="68"/>
-    <w:lsdException w:name="Medium Grid 3 Accent 6" w:uiPriority="69"/>
-    <w:lsdException w:name="Dark List Accent 6" w:uiPriority="70"/>
-    <w:lsdException w:name="Colorful Shading Accent 6" w:uiPriority="71"/>
-    <w:lsdException w:name="Colorful List Accent 6" w:uiPriority="72"/>
-    <w:lsdException w:name="Colorful Grid Accent 6" w:uiPriority="73"/>
-    <w:lsdException w:name="Subtle Emphasis" w:uiPriority="19" w:qFormat="1"/>
-    <w:lsdException w:name="Intense Emphasis" w:uiPriority="21" w:qFormat="1"/>
-    <w:lsdException w:name="Subtle Reference" w:uiPriority="31" w:qFormat="1"/>
-    <w:lsdException w:name="Intense Reference" w:uiPriority="32" w:qFormat="1"/>
-    <w:lsdException w:name="Book Title" w:uiPriority="33" w:qFormat="1"/>
-    <w:lsdException w:name="Bibliography" w:semiHidden="1" w:uiPriority="37" w:unhideWhenUsed="1"/>
-    <w:lsdException w:name="TOC Heading" w:semiHidden="1" w:uiPriority="39" w:unhideWhenUsed="1" w:qFormat="1"/>
-  </w:latentStyles>
-  <w:style w:type="paragraph" w:default="1" w:styleId="Normal">
-    <w:name w:val="Normal"/>
-    <w:qFormat/>
-    <w:pPr>
-      <w:widowControl w:val="0"/>
-      <w:jc w:val="both"/>
-    </w:pPr>
+  <w:style w:type="character" w:styleId="Hyperlink">
+    <w:name w:val="Hyperlink"/>
+    <w:basedOn w:val="DefaultParagraphFont"/>
+    <w:unhideWhenUsed/>
+    <w:rsid w:val="006553EF"/>
     <w:rPr>
-      <w:rFonts w:asciiTheme="minorHAnsi" w:eastAsiaTheme="minorEastAsia" w:hAnsiTheme="minorHAnsi" w:cstheme="minorBidi"/>
-      <w:kern w:val="2"/>
-      <w:sz w:val="21"/>
-      <w:szCs w:val="22"/>
-    </w:rPr>
-  </w:style>
-  <w:style w:type="character" w:default="1" w:styleId="DefaultParagraphFont">
-    <w:name w:val="Default Paragraph Font"/>
-    <w:uiPriority w:val="1"/>
-    <w:semiHidden/>
-    <w:unhideWhenUsed/>
-  </w:style>
-  <w:style w:type="table" w:default="1" w:styleId="TableNormal">
-    <w:name w:val="Normal Table"/>
-    <w:uiPriority w:val="99"/>
-    <w:semiHidden/>
-    <w:unhideWhenUsed/>
-    <w:tblPr>
-      <w:tblInd w:w="0" w:type="dxa"/>
-      <w:tblCellMar>
-        <w:top w:w="0" w:type="dxa"/>
-        <w:left w:w="108" w:type="dxa"/>
-        <w:bottom w:w="0" w:type="dxa"/>
-        <w:right w:w="108" w:type="dxa"/>
-      </w:tblCellMar>
-    </w:tblPr>
-  </w:style>
-  <w:style w:type="numbering" w:default="1" w:styleId="NoList">
-    <w:name w:val="No List"/>
-    <w:uiPriority w:val="99"/>
-    <w:semiHidden/>
-    <w:unhideWhenUsed/>
-  </w:style>
-  <w:style w:type="paragraph" w:styleId="Footer">
-    <w:name w:val="footer"/>
-    <w:basedOn w:val="Normal"/>
-    <w:pPr>
-      <w:tabs>
-        <w:tab w:val="center" w:pos="4153"/>
-        <w:tab w:val="right" w:pos="8306"/>
-      </w:tabs>
-      <w:snapToGrid w:val="0"/>
-      <w:jc w:val="left"/>
-    </w:pPr>
-    <w:rPr>
-      <w:sz w:val="18"/>
-      <w:szCs w:val="18"/>
-    </w:rPr>
-  </w:style>
-  <w:style w:type="paragraph" w:styleId="Header">
-    <w:name w:val="header"/>
-    <w:basedOn w:val="Normal"/>
-    <w:pPr>
-      <w:pBdr>
-        <w:bottom w:val="single" w:sz="6" w:space="1" w:color="auto"/>
-      </w:pBdr>
-      <w:tabs>
-        <w:tab w:val="center" w:pos="4153"/>
-        <w:tab w:val="right" w:pos="8306"/>
-      </w:tabs>
-      <w:snapToGrid w:val="0"/>
-      <w:jc w:val="center"/>
-    </w:pPr>
-    <w:rPr>
-      <w:sz w:val="18"/>
-      <w:szCs w:val="18"/>
-    </w:rPr>
-  </w:style>
-  <w:style w:type="paragraph" w:styleId="HTMLPreformatted">
-    <w:name w:val="HTML Preformatted"/>
-    <w:basedOn w:val="Normal"/>
-    <w:link w:val="HTMLPreformattedChar"/>
-    <w:uiPriority w:val="99"/>
-    <w:pPr>
-      <w:widowControl/>
-      <w:tabs>
-        <w:tab w:val="left" w:pos="916"/>
-        <w:tab w:val="left" w:pos="1832"/>
-        <w:tab w:val="left" w:pos="2748"/>
-        <w:tab w:val="left" w:pos="3664"/>
-        <w:tab w:val="left" w:pos="4580"/>
-        <w:tab w:val="left" w:pos="5496"/>
-        <w:tab w:val="left" w:pos="6412"/>
-        <w:tab w:val="left" w:pos="7328"/>
-        <w:tab w:val="left" w:pos="8244"/>
-        <w:tab w:val="left" w:pos="9160"/>
-        <w:tab w:val="left" w:pos="10076"/>
-        <w:tab w:val="left" w:pos="10992"/>
-        <w:tab w:val="left" w:pos="11908"/>
-        <w:tab w:val="left" w:pos="12824"/>
-        <w:tab w:val="left" w:pos="13740"/>
-        <w:tab w:val="left" w:pos="14656"/>
-      </w:tabs>
-      <w:jc w:val="left"/>
-    </w:pPr>
-    <w:rPr>
-      <w:rFonts w:ascii="SimSun" w:eastAsia="SimSun" w:hAnsi="SimSun" w:cs="SimSun"/>
-      <w:kern w:val="0"/>
-      <w:sz w:val="24"/>
-      <w:szCs w:val="24"/>
-    </w:rPr>
-  </w:style>
-  <w:style w:type="paragraph" w:customStyle="1" w:styleId="A">
-    <w:name w:val="正文 A"/>
-    <w:uiPriority w:val="99"/>
-    <w:pPr>
-      <w:pBdr>
-        <w:top w:val="none" w:sz="0" w:space="31" w:color="FFFFFF"/>
-        <w:left w:val="none" w:sz="0" w:space="31" w:color="FFFFFF"/>
-        <w:bottom w:val="none" w:sz="0" w:space="31" w:color="FFFFFF"/>
-        <w:right w:val="none" w:sz="0" w:space="31" w:color="FFFFFF"/>
-      </w:pBdr>
-    </w:pPr>
-    <w:rPr>
-      <w:rFonts w:ascii="Arial Unicode MS" w:hAnsi="Arial Unicode MS" w:cs="Arial Unicode MS"/>
-      <w:color w:val="000000"/>
-      <w:sz w:val="22"/>
-      <w:szCs w:val="22"/>
-      <w:u w:color="000000"/>
-      <w:lang w:val="zh-TW" w:eastAsia="zh-TW"/>
-    </w:rPr>
-  </w:style>
-  <w:style w:type="paragraph" w:customStyle="1" w:styleId="3">
-    <w:name w:val="表格样式 3"/>
-    <w:uiPriority w:val="99"/>
-    <w:pPr>
-      <w:pBdr>
-        <w:top w:val="none" w:sz="0" w:space="31" w:color="FFFFFF"/>
-        <w:left w:val="none" w:sz="0" w:space="31" w:color="FFFFFF"/>
-        <w:bottom w:val="none" w:sz="0" w:space="31" w:color="FFFFFF"/>
-        <w:right w:val="none" w:sz="0" w:space="31" w:color="FFFFFF"/>
-      </w:pBdr>
-    </w:pPr>
-    <w:rPr>
-      <w:rFonts w:ascii="Helvetica" w:hAnsi="Helvetica" w:cs="Arial Unicode MS"/>
-      <w:color w:val="FEFFFE"/>
-      <w:u w:color="FEFFFE"/>
-    </w:rPr>
-  </w:style>
-  <w:style w:type="paragraph" w:customStyle="1" w:styleId="6">
-    <w:name w:val="表格样式 6"/>
-    <w:uiPriority w:val="99"/>
-    <w:pPr>
-      <w:pBdr>
-        <w:top w:val="none" w:sz="0" w:space="31" w:color="FFFFFF"/>
-        <w:left w:val="none" w:sz="0" w:space="31" w:color="FFFFFF"/>
-        <w:bottom w:val="none" w:sz="0" w:space="31" w:color="FFFFFF"/>
-        <w:right w:val="none" w:sz="0" w:space="31" w:color="FFFFFF"/>
-      </w:pBdr>
-    </w:pPr>
-    <w:rPr>
-      <w:rFonts w:ascii="Arial Unicode MS" w:hAnsi="Arial Unicode MS" w:cs="Arial Unicode MS"/>
-      <w:color w:val="357CA2"/>
-      <w:u w:color="357CA2"/>
-      <w:lang w:val="ja-JP" w:eastAsia="ja-JP"/>
-    </w:rPr>
-  </w:style>
-  <w:style w:type="paragraph" w:customStyle="1" w:styleId="2">
-    <w:name w:val="表格样式 2"/>
-    <w:uiPriority w:val="99"/>
-    <w:qFormat/>
-    <w:pPr>
-      <w:pBdr>
-        <w:top w:val="none" w:sz="0" w:space="31" w:color="FFFFFF"/>
-        <w:left w:val="none" w:sz="0" w:space="31" w:color="FFFFFF"/>
-        <w:bottom w:val="none" w:sz="0" w:space="31" w:color="FFFFFF"/>
-        <w:right w:val="none" w:sz="0" w:space="31" w:color="FFFFFF"/>
-      </w:pBdr>
-    </w:pPr>
-    <w:rPr>
-      <w:rFonts w:ascii="Helvetica" w:hAnsi="Helvetica" w:cs="Helvetica"/>
-      <w:color w:val="000000"/>
-      <w:u w:color="000000"/>
-    </w:rPr>
-  </w:style>
-  <w:style w:type="character" w:customStyle="1" w:styleId="HTMLPreformattedChar">
-    <w:name w:val="HTML Preformatted Char"/>
-    <w:basedOn w:val="DefaultParagraphFont"/>
-    <w:link w:val="HTMLPreformatted"/>
-    <w:uiPriority w:val="99"/>
-    <w:rsid w:val="004A4F3C"/>
-    <w:rPr>
-      <w:rFonts w:ascii="SimSun" w:hAnsi="SimSun" w:cs="SimSun"/>
-      <w:sz w:val="24"/>
-      <w:szCs w:val="24"/>
-    </w:rPr>
-  </w:style>
-  <w:style w:type="paragraph" w:styleId="BalloonText">
-    <w:name w:val="Balloon Text"/>
-    <w:basedOn w:val="Normal"/>
-    <w:link w:val="BalloonTextChar"/>
-    <w:rsid w:val="00FF32B8"/>
-    <w:rPr>
-      <w:rFonts w:ascii="Tahoma" w:hAnsi="Tahoma" w:cs="Tahoma"/>
-      <w:sz w:val="16"/>
-      <w:szCs w:val="16"/>
-    </w:rPr>
-  </w:style>
-  <w:style w:type="character" w:customStyle="1" w:styleId="BalloonTextChar">
-    <w:name w:val="Balloon Text Char"/>
-    <w:basedOn w:val="DefaultParagraphFont"/>
-    <w:link w:val="BalloonText"/>
-    <w:rsid w:val="00FF32B8"/>
-    <w:rPr>
-      <w:rFonts w:ascii="Tahoma" w:eastAsiaTheme="minorEastAsia" w:hAnsi="Tahoma" w:cs="Tahoma"/>
-      <w:kern w:val="2"/>
-      <w:sz w:val="16"/>
-      <w:szCs w:val="16"/>
+      <w:color w:val="0563C1" w:themeColor="hyperlink"/>
+      <w:u w:val="single"/>
     </w:rPr>
   </w:style>
 </w:styles>
@@ -7476,7 +7272,7 @@
 </file>
 
 <file path=customXml/itemProps2.xml><?xml version="1.0" encoding="utf-8"?>
-<ds:datastoreItem xmlns:ds="http://schemas.openxmlformats.org/officeDocument/2006/customXml" ds:itemID="{55F1BFF2-9038-44EB-8D47-B17E5AB919BD}">
+<ds:datastoreItem xmlns:ds="http://schemas.openxmlformats.org/officeDocument/2006/customXml" ds:itemID="{15FD1E0E-BA44-BA4D-AD61-A6427439FA93}">
   <ds:schemaRefs>
     <ds:schemaRef ds:uri="http://schemas.openxmlformats.org/officeDocument/2006/bibliography"/>
   </ds:schemaRefs>

</xml_diff>